<commit_message>
Add answer in doc
</commit_message>
<xml_diff>
--- a/Tutorials/Tutorial 3: Spark/CS4225_tutorial3.docx
+++ b/Tutorials/Tutorial 3: Spark/CS4225_tutorial3.docx
@@ -107,6 +107,69 @@
         <w:spacing w:after="0" w:line="240" w:lineRule="auto"/>
         <w:jc w:val="both"/>
       </w:pPr>
+      <w:r>
+        <w:t xml:space="preserve">Spark stores most of its intermediate results in memory, making it much faster, especially for iterative processing. </w:t>
+      </w:r>
+    </w:p>
+    <w:p>
+      <w:pPr>
+        <w:autoSpaceDE w:val="0"/>
+        <w:autoSpaceDN w:val="0"/>
+        <w:adjustRightInd w:val="0"/>
+        <w:spacing w:after="0" w:line="240" w:lineRule="auto"/>
+        <w:jc w:val="both"/>
+      </w:pPr>
+      <w:r>
+        <w:drawing>
+          <wp:inline distT="0" distB="0" distL="0" distR="0" wp14:anchorId="159671A4" wp14:editId="24C891CA">
+            <wp:extent cx="4833641" cy="2743200"/>
+            <wp:effectExtent l="0" t="0" r="5080" b="0"/>
+            <wp:docPr id="16" name="Picture 15" descr="图形用户界面, 文本, 应用程序, 电子邮件&#10;&#10;描述已自动生成">
+              <a:extLst xmlns:a="http://schemas.openxmlformats.org/drawingml/2006/main">
+                <a:ext uri="{FF2B5EF4-FFF2-40B4-BE49-F238E27FC236}">
+                  <a16:creationId xmlns:a16="http://schemas.microsoft.com/office/drawing/2014/main" id="{1B8A525A-CF50-27F8-689A-E1AE1F7204A8}"/>
+                </a:ext>
+              </a:extLst>
+            </wp:docPr>
+            <wp:cNvGraphicFramePr>
+              <a:graphicFrameLocks xmlns:a="http://schemas.openxmlformats.org/drawingml/2006/main" noChangeAspect="1"/>
+            </wp:cNvGraphicFramePr>
+            <a:graphic xmlns:a="http://schemas.openxmlformats.org/drawingml/2006/main">
+              <a:graphicData uri="http://schemas.openxmlformats.org/drawingml/2006/picture">
+                <pic:pic xmlns:pic="http://schemas.openxmlformats.org/drawingml/2006/picture">
+                  <pic:nvPicPr>
+                    <pic:cNvPr id="16" name="Picture 15" descr="图形用户界面, 文本, 应用程序, 电子邮件&#10;&#10;描述已自动生成">
+                      <a:extLst>
+                        <a:ext uri="{FF2B5EF4-FFF2-40B4-BE49-F238E27FC236}">
+                          <a16:creationId xmlns:a16="http://schemas.microsoft.com/office/drawing/2014/main" id="{1B8A525A-CF50-27F8-689A-E1AE1F7204A8}"/>
+                        </a:ext>
+                      </a:extLst>
+                    </pic:cNvPr>
+                    <pic:cNvPicPr>
+                      <a:picLocks noChangeAspect="1"/>
+                    </pic:cNvPicPr>
+                  </pic:nvPicPr>
+                  <pic:blipFill>
+                    <a:blip r:embed="rId7"/>
+                    <a:stretch>
+                      <a:fillRect/>
+                    </a:stretch>
+                  </pic:blipFill>
+                  <pic:spPr>
+                    <a:xfrm>
+                      <a:off x="0" y="0"/>
+                      <a:ext cx="4954414" cy="2811741"/>
+                    </a:xfrm>
+                    <a:prstGeom prst="rect">
+                      <a:avLst/>
+                    </a:prstGeom>
+                  </pic:spPr>
+                </pic:pic>
+              </a:graphicData>
+            </a:graphic>
+          </wp:inline>
+        </w:drawing>
+      </w:r>
     </w:p>
     <w:p>
       <w:pPr>
@@ -175,7 +238,7 @@
                     <pic:cNvPicPr/>
                   </pic:nvPicPr>
                   <pic:blipFill>
-                    <a:blip r:embed="rId7"/>
+                    <a:blip r:embed="rId8"/>
                     <a:stretch>
                       <a:fillRect/>
                     </a:stretch>
@@ -238,6 +301,13 @@
           <w:color w:val="000000"/>
         </w:rPr>
       </w:pPr>
+      <w:r>
+        <w:rPr>
+          <w:rFonts w:ascii="Calibri" w:hAnsi="Calibri" w:cs="Calibri"/>
+          <w:color w:val="000000"/>
+        </w:rPr>
+        <w:t xml:space="preserve">Line 1: Narrow Transformation </w:t>
+      </w:r>
     </w:p>
     <w:p>
       <w:pPr>
@@ -251,6 +321,13 @@
           <w:color w:val="000000"/>
         </w:rPr>
       </w:pPr>
+      <w:r>
+        <w:rPr>
+          <w:rFonts w:ascii="Calibri" w:hAnsi="Calibri" w:cs="Calibri"/>
+          <w:color w:val="000000"/>
+        </w:rPr>
+        <w:t>Line 2: Narrow Transformation</w:t>
+      </w:r>
     </w:p>
     <w:p>
       <w:pPr>
@@ -259,35 +336,17 @@
         <w:adjustRightInd w:val="0"/>
         <w:spacing w:after="0" w:line="240" w:lineRule="auto"/>
         <w:jc w:val="both"/>
-      </w:pPr>
-    </w:p>
-    <w:p>
-      <w:pPr>
-        <w:spacing w:after="120"/>
-        <w:jc w:val="both"/>
-      </w:pPr>
-    </w:p>
-    <w:p>
-      <w:pPr>
-        <w:spacing w:after="120"/>
-        <w:jc w:val="both"/>
-      </w:pPr>
-      <w:r>
-        <w:t>c</w:t>
-      </w:r>
-      <w:r>
-        <w:t xml:space="preserve">) </w:t>
-      </w:r>
-      <w:r>
-        <w:t xml:space="preserve">In HDFS, each chunk is </w:t>
-      </w:r>
-      <w:proofErr w:type="gramStart"/>
-      <w:r>
-        <w:t>replicated for</w:t>
-      </w:r>
-      <w:proofErr w:type="gramEnd"/>
-      <w:r>
-        <w:t xml:space="preserve"> three times by default. In contrast, in Spark, RDD uses lineage for reliability. What is a major problem if Spark also uses replications for reliability? </w:t>
+        <w:rPr>
+          <w:rFonts w:ascii="Calibri" w:hAnsi="Calibri" w:cs="Calibri"/>
+          <w:color w:val="000000"/>
+        </w:rPr>
+      </w:pPr>
+      <w:r>
+        <w:rPr>
+          <w:rFonts w:ascii="Calibri" w:hAnsi="Calibri" w:cs="Calibri"/>
+          <w:color w:val="000000"/>
+        </w:rPr>
+        <w:t>Line 3: Wide Transformation</w:t>
       </w:r>
     </w:p>
     <w:p>
@@ -305,16 +364,33 @@
       <w:r>
         <w:rPr>
           <w:rFonts w:ascii="Calibri" w:hAnsi="Calibri" w:cs="Calibri"/>
-          <w:color w:val="FF0000"/>
-        </w:rPr>
-        <w:t>Answer</w:t>
-      </w:r>
-      <w:r>
-        <w:rPr>
-          <w:rFonts w:ascii="Calibri" w:hAnsi="Calibri" w:cs="Calibri"/>
-          <w:color w:val="000000"/>
-        </w:rPr>
-        <w:t xml:space="preserve">: </w:t>
+          <w:color w:val="000000"/>
+        </w:rPr>
+        <w:t>Line 4: Action</w:t>
+      </w:r>
+    </w:p>
+    <w:p>
+      <w:pPr>
+        <w:spacing w:after="120"/>
+        <w:jc w:val="both"/>
+        <w:rPr>
+          <w:rFonts w:hint="eastAsia"/>
+        </w:rPr>
+      </w:pPr>
+    </w:p>
+    <w:p>
+      <w:pPr>
+        <w:spacing w:after="120"/>
+        <w:jc w:val="both"/>
+      </w:pPr>
+      <w:r>
+        <w:t>c</w:t>
+      </w:r>
+      <w:r>
+        <w:t xml:space="preserve">) </w:t>
+      </w:r>
+      <w:r>
+        <w:t xml:space="preserve">In HDFS, each chunk is replicated for three times by default. In contrast, in Spark, RDD uses lineage for reliability. What is a major problem if Spark also uses replications for reliability? </w:t>
       </w:r>
     </w:p>
     <w:p>
@@ -329,6 +405,20 @@
           <w:color w:val="000000"/>
         </w:rPr>
       </w:pPr>
+      <w:r>
+        <w:rPr>
+          <w:rFonts w:ascii="Calibri" w:hAnsi="Calibri" w:cs="Calibri"/>
+          <w:color w:val="FF0000"/>
+        </w:rPr>
+        <w:t>Answer</w:t>
+      </w:r>
+      <w:r>
+        <w:rPr>
+          <w:rFonts w:ascii="Calibri" w:hAnsi="Calibri" w:cs="Calibri"/>
+          <w:color w:val="000000"/>
+        </w:rPr>
+        <w:t xml:space="preserve">: </w:t>
+      </w:r>
     </w:p>
     <w:p>
       <w:pPr>
@@ -342,6 +432,29 @@
           <w:color w:val="000000"/>
         </w:rPr>
       </w:pPr>
+      <w:r>
+        <w:rPr>
+          <w:rFonts w:ascii="Calibri" w:hAnsi="Calibri" w:cs="Calibri"/>
+          <w:color w:val="000000"/>
+        </w:rPr>
+        <w:t xml:space="preserve">Consumes a lot of memory; memory is much </w:t>
+      </w:r>
+      <w:proofErr w:type="gramStart"/>
+      <w:r>
+        <w:rPr>
+          <w:rFonts w:ascii="Calibri" w:hAnsi="Calibri" w:cs="Calibri"/>
+          <w:color w:val="000000"/>
+        </w:rPr>
+        <w:t>more scarce</w:t>
+      </w:r>
+      <w:proofErr w:type="gramEnd"/>
+      <w:r>
+        <w:rPr>
+          <w:rFonts w:ascii="Calibri" w:hAnsi="Calibri" w:cs="Calibri"/>
+          <w:color w:val="000000"/>
+        </w:rPr>
+        <w:t xml:space="preserve"> than disk space</w:t>
+      </w:r>
     </w:p>
     <w:p>
       <w:pPr>
@@ -351,10 +464,66 @@
         <w:spacing w:after="0" w:line="240" w:lineRule="auto"/>
         <w:jc w:val="both"/>
         <w:rPr>
-          <w:rFonts w:ascii="Calibri" w:hAnsi="Calibri" w:cs="Calibri"/>
-          <w:color w:val="000000"/>
-        </w:rPr>
-      </w:pPr>
+          <w:rFonts w:ascii="Calibri" w:hAnsi="Calibri" w:cs="Calibri" w:hint="eastAsia"/>
+          <w:color w:val="000000"/>
+        </w:rPr>
+      </w:pPr>
+      <w:r>
+        <w:rPr>
+          <w:rFonts w:ascii="Calibri" w:hAnsi="Calibri" w:cs="Calibri"/>
+          <w:color w:val="000000"/>
+        </w:rPr>
+        <w:lastRenderedPageBreak/>
+        <w:drawing>
+          <wp:inline distT="0" distB="0" distL="0" distR="0" wp14:anchorId="20FB66F8" wp14:editId="00B9BADD">
+            <wp:extent cx="3504088" cy="2601472"/>
+            <wp:effectExtent l="0" t="0" r="1270" b="2540"/>
+            <wp:docPr id="7" name="Picture 6" descr="图示&#10;&#10;描述已自动生成">
+              <a:extLst xmlns:a="http://schemas.openxmlformats.org/drawingml/2006/main">
+                <a:ext uri="{FF2B5EF4-FFF2-40B4-BE49-F238E27FC236}">
+                  <a16:creationId xmlns:a16="http://schemas.microsoft.com/office/drawing/2014/main" id="{8531DC56-FF46-2C63-0492-C49AF133688C}"/>
+                </a:ext>
+              </a:extLst>
+            </wp:docPr>
+            <wp:cNvGraphicFramePr>
+              <a:graphicFrameLocks xmlns:a="http://schemas.openxmlformats.org/drawingml/2006/main" noChangeAspect="1"/>
+            </wp:cNvGraphicFramePr>
+            <a:graphic xmlns:a="http://schemas.openxmlformats.org/drawingml/2006/main">
+              <a:graphicData uri="http://schemas.openxmlformats.org/drawingml/2006/picture">
+                <pic:pic xmlns:pic="http://schemas.openxmlformats.org/drawingml/2006/picture">
+                  <pic:nvPicPr>
+                    <pic:cNvPr id="7" name="Picture 6" descr="图示&#10;&#10;描述已自动生成">
+                      <a:extLst>
+                        <a:ext uri="{FF2B5EF4-FFF2-40B4-BE49-F238E27FC236}">
+                          <a16:creationId xmlns:a16="http://schemas.microsoft.com/office/drawing/2014/main" id="{8531DC56-FF46-2C63-0492-C49AF133688C}"/>
+                        </a:ext>
+                      </a:extLst>
+                    </pic:cNvPr>
+                    <pic:cNvPicPr>
+                      <a:picLocks noChangeAspect="1"/>
+                    </pic:cNvPicPr>
+                  </pic:nvPicPr>
+                  <pic:blipFill>
+                    <a:blip r:embed="rId9"/>
+                    <a:stretch>
+                      <a:fillRect/>
+                    </a:stretch>
+                  </pic:blipFill>
+                  <pic:spPr>
+                    <a:xfrm>
+                      <a:off x="0" y="0"/>
+                      <a:ext cx="3542559" cy="2630034"/>
+                    </a:xfrm>
+                    <a:prstGeom prst="rect">
+                      <a:avLst/>
+                    </a:prstGeom>
+                  </pic:spPr>
+                </pic:pic>
+              </a:graphicData>
+            </a:graphic>
+          </wp:inline>
+        </w:drawing>
+      </w:r>
     </w:p>
     <w:p>
       <w:pPr>
@@ -408,6 +577,22 @@
           <w:color w:val="000000"/>
         </w:rPr>
       </w:pPr>
+      <w:r>
+        <w:rPr>
+          <w:rFonts w:ascii="Calibri" w:hAnsi="Calibri" w:cs="Calibri"/>
+          <w:color w:val="000000"/>
+        </w:rPr>
+        <w:t xml:space="preserve">False. RDD can also be in the disk if out of </w:t>
+      </w:r>
+      <w:proofErr w:type="gramStart"/>
+      <w:r>
+        <w:rPr>
+          <w:rFonts w:ascii="Calibri" w:hAnsi="Calibri" w:cs="Calibri"/>
+          <w:color w:val="000000"/>
+        </w:rPr>
+        <w:t>memory</w:t>
+      </w:r>
+      <w:proofErr w:type="gramEnd"/>
     </w:p>
     <w:p>
       <w:pPr>
@@ -416,12 +601,65 @@
         <w:adjustRightInd w:val="0"/>
         <w:jc w:val="both"/>
         <w:rPr>
-          <w:rFonts w:ascii="Calibri" w:hAnsi="Calibri" w:cs="Calibri"/>
-          <w:b/>
-          <w:bCs/>
-          <w:color w:val="000000"/>
-        </w:rPr>
-      </w:pPr>
+          <w:rFonts w:ascii="Calibri" w:hAnsi="Calibri" w:cs="Calibri" w:hint="eastAsia"/>
+          <w:color w:val="000000"/>
+        </w:rPr>
+      </w:pPr>
+      <w:r>
+        <w:rPr>
+          <w:rFonts w:ascii="Calibri" w:hAnsi="Calibri" w:cs="Calibri"/>
+          <w:color w:val="000000"/>
+        </w:rPr>
+        <w:drawing>
+          <wp:inline distT="0" distB="0" distL="0" distR="0" wp14:anchorId="46904AD4" wp14:editId="7F772E6D">
+            <wp:extent cx="3650615" cy="2622273"/>
+            <wp:effectExtent l="0" t="0" r="0" b="0"/>
+            <wp:docPr id="909962808" name="图片 909962808" descr="图形用户界面, 文本, 应用程序&#10;&#10;描述已自动生成">
+              <a:extLst xmlns:a="http://schemas.openxmlformats.org/drawingml/2006/main">
+                <a:ext uri="{FF2B5EF4-FFF2-40B4-BE49-F238E27FC236}">
+                  <a16:creationId xmlns:a16="http://schemas.microsoft.com/office/drawing/2014/main" id="{9225D3CB-3B5E-72AD-B4D0-DD47525C1B30}"/>
+                </a:ext>
+              </a:extLst>
+            </wp:docPr>
+            <wp:cNvGraphicFramePr>
+              <a:graphicFrameLocks xmlns:a="http://schemas.openxmlformats.org/drawingml/2006/main" noChangeAspect="1"/>
+            </wp:cNvGraphicFramePr>
+            <a:graphic xmlns:a="http://schemas.openxmlformats.org/drawingml/2006/main">
+              <a:graphicData uri="http://schemas.openxmlformats.org/drawingml/2006/picture">
+                <pic:pic xmlns:pic="http://schemas.openxmlformats.org/drawingml/2006/picture">
+                  <pic:nvPicPr>
+                    <pic:cNvPr id="909962808" name="图片 909962808" descr="图形用户界面, 文本, 应用程序&#10;&#10;描述已自动生成">
+                      <a:extLst>
+                        <a:ext uri="{FF2B5EF4-FFF2-40B4-BE49-F238E27FC236}">
+                          <a16:creationId xmlns:a16="http://schemas.microsoft.com/office/drawing/2014/main" id="{9225D3CB-3B5E-72AD-B4D0-DD47525C1B30}"/>
+                        </a:ext>
+                      </a:extLst>
+                    </pic:cNvPr>
+                    <pic:cNvPicPr>
+                      <a:picLocks noChangeAspect="1"/>
+                    </pic:cNvPicPr>
+                  </pic:nvPicPr>
+                  <pic:blipFill>
+                    <a:blip r:embed="rId10"/>
+                    <a:stretch>
+                      <a:fillRect/>
+                    </a:stretch>
+                  </pic:blipFill>
+                  <pic:spPr>
+                    <a:xfrm>
+                      <a:off x="0" y="0"/>
+                      <a:ext cx="3650615" cy="2622273"/>
+                    </a:xfrm>
+                    <a:prstGeom prst="rect">
+                      <a:avLst/>
+                    </a:prstGeom>
+                  </pic:spPr>
+                </pic:pic>
+              </a:graphicData>
+            </a:graphic>
+          </wp:inline>
+        </w:drawing>
+      </w:r>
     </w:p>
     <w:p>
       <w:pPr>
@@ -435,6 +673,395 @@
           <w:color w:val="000000"/>
         </w:rPr>
       </w:pPr>
+      <w:r>
+        <w:rPr>
+          <w:rFonts w:ascii="Calibri" w:hAnsi="Calibri" w:cs="Calibri"/>
+          <w:bCs/>
+          <w:noProof/>
+          <w:color w:val="000000"/>
+        </w:rPr>
+        <mc:AlternateContent>
+          <mc:Choice Requires="wps">
+            <w:drawing>
+              <wp:anchor distT="0" distB="0" distL="114300" distR="114300" simplePos="0" relativeHeight="251659264" behindDoc="0" locked="0" layoutInCell="1" allowOverlap="1" wp14:anchorId="11E4ECC4" wp14:editId="684D004C">
+                <wp:simplePos x="0" y="0"/>
+                <wp:positionH relativeFrom="column">
+                  <wp:posOffset>3456940</wp:posOffset>
+                </wp:positionH>
+                <wp:positionV relativeFrom="paragraph">
+                  <wp:posOffset>267571</wp:posOffset>
+                </wp:positionV>
+                <wp:extent cx="2356082" cy="794260"/>
+                <wp:effectExtent l="0" t="0" r="19050" b="19050"/>
+                <wp:wrapNone/>
+                <wp:docPr id="987996758" name="文本框 1"/>
+                <wp:cNvGraphicFramePr/>
+                <a:graphic xmlns:a="http://schemas.openxmlformats.org/drawingml/2006/main">
+                  <a:graphicData uri="http://schemas.microsoft.com/office/word/2010/wordprocessingShape">
+                    <wps:wsp>
+                      <wps:cNvSpPr txBox="1"/>
+                      <wps:spPr>
+                        <a:xfrm>
+                          <a:off x="0" y="0"/>
+                          <a:ext cx="2356082" cy="794260"/>
+                        </a:xfrm>
+                        <a:prstGeom prst="rect">
+                          <a:avLst/>
+                        </a:prstGeom>
+                        <a:solidFill>
+                          <a:schemeClr val="lt1"/>
+                        </a:solidFill>
+                        <a:ln w="6350">
+                          <a:solidFill>
+                            <a:prstClr val="black"/>
+                          </a:solidFill>
+                        </a:ln>
+                      </wps:spPr>
+                      <wps:txbx>
+                        <w:txbxContent>
+                          <w:p>
+                            <w:pPr>
+                              <w:spacing w:after="0"/>
+                              <w:rPr>
+                                <w:sz w:val="16"/>
+                                <w:szCs w:val="16"/>
+                              </w:rPr>
+                            </w:pPr>
+                            <w:r>
+                              <w:rPr>
+                                <w:sz w:val="16"/>
+                                <w:szCs w:val="16"/>
+                              </w:rPr>
+                              <w:t xml:space="preserve">Line 1: Reads a file from </w:t>
+                            </w:r>
+                            <w:proofErr w:type="gramStart"/>
+                            <w:r>
+                              <w:rPr>
+                                <w:sz w:val="16"/>
+                                <w:szCs w:val="16"/>
+                              </w:rPr>
+                              <w:t>HDFS</w:t>
+                            </w:r>
+                            <w:proofErr w:type="gramEnd"/>
+                          </w:p>
+                          <w:p>
+                            <w:pPr>
+                              <w:spacing w:after="0"/>
+                              <w:rPr>
+                                <w:sz w:val="16"/>
+                                <w:szCs w:val="16"/>
+                              </w:rPr>
+                            </w:pPr>
+                            <w:r>
+                              <w:rPr>
+                                <w:sz w:val="16"/>
+                                <w:szCs w:val="16"/>
+                              </w:rPr>
+                              <w:t>Line 2: Filter to extract lines starting with “</w:t>
+                            </w:r>
+                            <w:proofErr w:type="gramStart"/>
+                            <w:r>
+                              <w:rPr>
+                                <w:sz w:val="16"/>
+                                <w:szCs w:val="16"/>
+                              </w:rPr>
+                              <w:t>INFO</w:t>
+                            </w:r>
+                            <w:proofErr w:type="gramEnd"/>
+                            <w:r>
+                              <w:rPr>
+                                <w:sz w:val="16"/>
+                                <w:szCs w:val="16"/>
+                              </w:rPr>
+                              <w:t>”</w:t>
+                            </w:r>
+                          </w:p>
+                          <w:p>
+                            <w:pPr>
+                              <w:spacing w:after="0"/>
+                              <w:rPr>
+                                <w:sz w:val="16"/>
+                                <w:szCs w:val="16"/>
+                              </w:rPr>
+                            </w:pPr>
+                            <w:r>
+                              <w:rPr>
+                                <w:sz w:val="16"/>
+                                <w:szCs w:val="16"/>
+                              </w:rPr>
+                              <w:t>Line 3: Split string by tab and extract 2</w:t>
+                            </w:r>
+                            <w:r>
+                              <w:rPr>
+                                <w:sz w:val="16"/>
+                                <w:szCs w:val="16"/>
+                                <w:vertAlign w:val="superscript"/>
+                              </w:rPr>
+                              <w:t>nd</w:t>
+                            </w:r>
+                            <w:r>
+                              <w:rPr>
+                                <w:sz w:val="16"/>
+                                <w:szCs w:val="16"/>
+                              </w:rPr>
+                              <w:t xml:space="preserve"> component</w:t>
+                            </w:r>
+                          </w:p>
+                          <w:p>
+                            <w:pPr>
+                              <w:spacing w:after="0"/>
+                              <w:rPr>
+                                <w:sz w:val="16"/>
+                                <w:szCs w:val="16"/>
+                              </w:rPr>
+                            </w:pPr>
+                            <w:r>
+                              <w:rPr>
+                                <w:sz w:val="16"/>
+                                <w:szCs w:val="16"/>
+                              </w:rPr>
+                              <w:t>Line 4: Count the number of lines with “</w:t>
+                            </w:r>
+                            <w:proofErr w:type="spellStart"/>
+                            <w:proofErr w:type="gramStart"/>
+                            <w:r>
+                              <w:rPr>
+                                <w:sz w:val="16"/>
+                                <w:szCs w:val="16"/>
+                              </w:rPr>
+                              <w:t>hadoop</w:t>
+                            </w:r>
+                            <w:proofErr w:type="spellEnd"/>
+                            <w:proofErr w:type="gramEnd"/>
+                            <w:r>
+                              <w:rPr>
+                                <w:sz w:val="16"/>
+                                <w:szCs w:val="16"/>
+                              </w:rPr>
+                              <w:t>”</w:t>
+                            </w:r>
+                          </w:p>
+                          <w:p>
+                            <w:pPr>
+                              <w:spacing w:after="0"/>
+                              <w:rPr>
+                                <w:rFonts w:hint="eastAsia"/>
+                                <w:sz w:val="16"/>
+                                <w:szCs w:val="16"/>
+                              </w:rPr>
+                            </w:pPr>
+                            <w:r>
+                              <w:rPr>
+                                <w:sz w:val="16"/>
+                                <w:szCs w:val="16"/>
+                              </w:rPr>
+                              <w:t>Line 5: Count the number of lines with “</w:t>
+                            </w:r>
+                            <w:proofErr w:type="gramStart"/>
+                            <w:r>
+                              <w:rPr>
+                                <w:sz w:val="16"/>
+                                <w:szCs w:val="16"/>
+                              </w:rPr>
+                              <w:t>spark</w:t>
+                            </w:r>
+                            <w:proofErr w:type="gramEnd"/>
+                            <w:r>
+                              <w:rPr>
+                                <w:sz w:val="16"/>
+                                <w:szCs w:val="16"/>
+                              </w:rPr>
+                              <w:t>”</w:t>
+                            </w:r>
+                          </w:p>
+                        </w:txbxContent>
+                      </wps:txbx>
+                      <wps:bodyPr rot="0" spcFirstLastPara="0" vertOverflow="overflow" horzOverflow="overflow" vert="horz" wrap="square" lIns="91440" tIns="45720" rIns="91440" bIns="45720" numCol="1" spcCol="0" rtlCol="0" fromWordArt="0" anchor="t" anchorCtr="0" forceAA="0" compatLnSpc="1">
+                        <a:prstTxWarp prst="textNoShape">
+                          <a:avLst/>
+                        </a:prstTxWarp>
+                        <a:noAutofit/>
+                      </wps:bodyPr>
+                    </wps:wsp>
+                  </a:graphicData>
+                </a:graphic>
+                <wp14:sizeRelV relativeFrom="margin">
+                  <wp14:pctHeight>0</wp14:pctHeight>
+                </wp14:sizeRelV>
+              </wp:anchor>
+            </w:drawing>
+          </mc:Choice>
+          <mc:Fallback>
+            <w:pict>
+              <v:shapetype w14:anchorId="11E4ECC4" id="_x0000_t202" coordsize="21600,21600" o:spt="202" path="m,l,21600r21600,l21600,xe">
+                <v:stroke joinstyle="miter"/>
+                <v:path gradientshapeok="t" o:connecttype="rect"/>
+              </v:shapetype>
+              <v:shape id="文本框 1" o:spid="_x0000_s1026" type="#_x0000_t202" style="position:absolute;left:0;text-align:left;margin-left:272.2pt;margin-top:21.05pt;width:185.5pt;height:62.55pt;z-index:251659264;visibility:visible;mso-wrap-style:square;mso-height-percent:0;mso-wrap-distance-left:9pt;mso-wrap-distance-top:0;mso-wrap-distance-right:9pt;mso-wrap-distance-bottom:0;mso-position-horizontal:absolute;mso-position-horizontal-relative:text;mso-position-vertical:absolute;mso-position-vertical-relative:text;mso-height-percent:0;mso-height-relative:margin;v-text-anchor:top" o:gfxdata="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" fillcolor="white [3201]" strokeweight=".5pt">
+                <v:textbox>
+                  <w:txbxContent>
+                    <w:p>
+                      <w:pPr>
+                        <w:spacing w:after="0"/>
+                        <w:rPr>
+                          <w:sz w:val="16"/>
+                          <w:szCs w:val="16"/>
+                        </w:rPr>
+                      </w:pPr>
+                      <w:r>
+                        <w:rPr>
+                          <w:sz w:val="16"/>
+                          <w:szCs w:val="16"/>
+                        </w:rPr>
+                        <w:t xml:space="preserve">Line 1: Reads a file from </w:t>
+                      </w:r>
+                      <w:proofErr w:type="gramStart"/>
+                      <w:r>
+                        <w:rPr>
+                          <w:sz w:val="16"/>
+                          <w:szCs w:val="16"/>
+                        </w:rPr>
+                        <w:t>HDFS</w:t>
+                      </w:r>
+                      <w:proofErr w:type="gramEnd"/>
+                    </w:p>
+                    <w:p>
+                      <w:pPr>
+                        <w:spacing w:after="0"/>
+                        <w:rPr>
+                          <w:sz w:val="16"/>
+                          <w:szCs w:val="16"/>
+                        </w:rPr>
+                      </w:pPr>
+                      <w:r>
+                        <w:rPr>
+                          <w:sz w:val="16"/>
+                          <w:szCs w:val="16"/>
+                        </w:rPr>
+                        <w:t>Line 2: Filter to extract lines starting with “</w:t>
+                      </w:r>
+                      <w:proofErr w:type="gramStart"/>
+                      <w:r>
+                        <w:rPr>
+                          <w:sz w:val="16"/>
+                          <w:szCs w:val="16"/>
+                        </w:rPr>
+                        <w:t>INFO</w:t>
+                      </w:r>
+                      <w:proofErr w:type="gramEnd"/>
+                      <w:r>
+                        <w:rPr>
+                          <w:sz w:val="16"/>
+                          <w:szCs w:val="16"/>
+                        </w:rPr>
+                        <w:t>”</w:t>
+                      </w:r>
+                    </w:p>
+                    <w:p>
+                      <w:pPr>
+                        <w:spacing w:after="0"/>
+                        <w:rPr>
+                          <w:sz w:val="16"/>
+                          <w:szCs w:val="16"/>
+                        </w:rPr>
+                      </w:pPr>
+                      <w:r>
+                        <w:rPr>
+                          <w:sz w:val="16"/>
+                          <w:szCs w:val="16"/>
+                        </w:rPr>
+                        <w:t>Line 3: Split string by tab and extract 2</w:t>
+                      </w:r>
+                      <w:r>
+                        <w:rPr>
+                          <w:sz w:val="16"/>
+                          <w:szCs w:val="16"/>
+                          <w:vertAlign w:val="superscript"/>
+                        </w:rPr>
+                        <w:t>nd</w:t>
+                      </w:r>
+                      <w:r>
+                        <w:rPr>
+                          <w:sz w:val="16"/>
+                          <w:szCs w:val="16"/>
+                        </w:rPr>
+                        <w:t xml:space="preserve"> component</w:t>
+                      </w:r>
+                    </w:p>
+                    <w:p>
+                      <w:pPr>
+                        <w:spacing w:after="0"/>
+                        <w:rPr>
+                          <w:sz w:val="16"/>
+                          <w:szCs w:val="16"/>
+                        </w:rPr>
+                      </w:pPr>
+                      <w:r>
+                        <w:rPr>
+                          <w:sz w:val="16"/>
+                          <w:szCs w:val="16"/>
+                        </w:rPr>
+                        <w:t>Line 4: Count the number of lines with “</w:t>
+                      </w:r>
+                      <w:proofErr w:type="spellStart"/>
+                      <w:proofErr w:type="gramStart"/>
+                      <w:r>
+                        <w:rPr>
+                          <w:sz w:val="16"/>
+                          <w:szCs w:val="16"/>
+                        </w:rPr>
+                        <w:t>hadoop</w:t>
+                      </w:r>
+                      <w:proofErr w:type="spellEnd"/>
+                      <w:proofErr w:type="gramEnd"/>
+                      <w:r>
+                        <w:rPr>
+                          <w:sz w:val="16"/>
+                          <w:szCs w:val="16"/>
+                        </w:rPr>
+                        <w:t>”</w:t>
+                      </w:r>
+                    </w:p>
+                    <w:p>
+                      <w:pPr>
+                        <w:spacing w:after="0"/>
+                        <w:rPr>
+                          <w:rFonts w:hint="eastAsia"/>
+                          <w:sz w:val="16"/>
+                          <w:szCs w:val="16"/>
+                        </w:rPr>
+                      </w:pPr>
+                      <w:r>
+                        <w:rPr>
+                          <w:sz w:val="16"/>
+                          <w:szCs w:val="16"/>
+                        </w:rPr>
+                        <w:t>Line 5: Count the number of lines with “</w:t>
+                      </w:r>
+                      <w:proofErr w:type="gramStart"/>
+                      <w:r>
+                        <w:rPr>
+                          <w:sz w:val="16"/>
+                          <w:szCs w:val="16"/>
+                        </w:rPr>
+                        <w:t>spark</w:t>
+                      </w:r>
+                      <w:proofErr w:type="gramEnd"/>
+                      <w:r>
+                        <w:rPr>
+                          <w:sz w:val="16"/>
+                          <w:szCs w:val="16"/>
+                        </w:rPr>
+                        <w:t>”</w:t>
+                      </w:r>
+                    </w:p>
+                  </w:txbxContent>
+                </v:textbox>
+              </v:shape>
+            </w:pict>
+          </mc:Fallback>
+        </mc:AlternateContent>
+      </w:r>
       <w:r>
         <w:rPr>
           <w:rFonts w:ascii="Calibri" w:hAnsi="Calibri" w:cs="Calibri"/>
@@ -493,7 +1120,7 @@
                     </pic:cNvPicPr>
                   </pic:nvPicPr>
                   <pic:blipFill>
-                    <a:blip r:embed="rId8"/>
+                    <a:blip r:embed="rId11"/>
                     <a:stretch>
                       <a:fillRect/>
                     </a:stretch>
@@ -547,25 +1174,54 @@
         <w:adjustRightInd w:val="0"/>
         <w:jc w:val="both"/>
         <w:rPr>
-          <w:rFonts w:ascii="Calibri" w:hAnsi="Calibri" w:cs="Calibri"/>
-          <w:color w:val="000000"/>
-        </w:rPr>
-      </w:pPr>
-    </w:p>
-    <w:p>
-      <w:pPr>
-        <w:autoSpaceDE w:val="0"/>
-        <w:autoSpaceDN w:val="0"/>
-        <w:adjustRightInd w:val="0"/>
-        <w:jc w:val="both"/>
-        <w:rPr>
-          <w:rFonts w:ascii="Calibri" w:hAnsi="Calibri" w:cs="Calibri"/>
-          <w:color w:val="000000"/>
-        </w:rPr>
-      </w:pPr>
+          <w:rFonts w:ascii="Calibri" w:hAnsi="Calibri" w:cs="Calibri" w:hint="eastAsia"/>
+          <w:color w:val="000000"/>
+        </w:rPr>
+      </w:pPr>
+      <w:r>
+        <w:rPr>
+          <w:rFonts w:ascii="Calibri" w:hAnsi="Calibri" w:cs="Calibri"/>
+          <w:color w:val="000000"/>
+        </w:rPr>
+        <w:t xml:space="preserve">How to speed-up: we should add </w:t>
+      </w:r>
+      <w:proofErr w:type="spellStart"/>
+      <w:proofErr w:type="gramStart"/>
+      <w:r>
+        <w:rPr>
+          <w:rFonts w:ascii="Calibri" w:hAnsi="Calibri" w:cs="Calibri"/>
+          <w:color w:val="000000"/>
+        </w:rPr>
+        <w:t>info.cache</w:t>
+      </w:r>
+      <w:proofErr w:type="spellEnd"/>
+      <w:proofErr w:type="gramEnd"/>
+      <w:r>
+        <w:rPr>
+          <w:rFonts w:ascii="Calibri" w:hAnsi="Calibri" w:cs="Calibri"/>
+          <w:color w:val="000000"/>
+        </w:rPr>
+        <w:t xml:space="preserve">() (or </w:t>
+      </w:r>
+      <w:proofErr w:type="spellStart"/>
+      <w:r>
+        <w:rPr>
+          <w:rFonts w:ascii="Calibri" w:hAnsi="Calibri" w:cs="Calibri"/>
+          <w:color w:val="000000"/>
+        </w:rPr>
+        <w:t>info.persist</w:t>
+      </w:r>
+      <w:proofErr w:type="spellEnd"/>
+      <w:r>
+        <w:rPr>
+          <w:rFonts w:ascii="Calibri" w:hAnsi="Calibri" w:cs="Calibri"/>
+          <w:color w:val="000000"/>
+        </w:rPr>
+        <w:t xml:space="preserve">()) before line 4, to cache the RDD in memory (or hard disk) so it doesn’t have to be re-computed in line 5. </w:t>
+      </w:r>
     </w:p>
     <w:sectPr>
-      <w:footerReference w:type="default" r:id="rId9"/>
+      <w:footerReference w:type="default" r:id="rId12"/>
       <w:pgSz w:w="12240" w:h="15840"/>
       <w:pgMar w:top="1440" w:right="1440" w:bottom="1440" w:left="1440" w:header="720" w:footer="720" w:gutter="0"/>
       <w:cols w:space="720"/>
@@ -618,7 +1274,7 @@
     <w:sdtContent>
       <w:p>
         <w:pPr>
-          <w:pStyle w:val="Footer"/>
+          <w:pStyle w:val="a7"/>
           <w:jc w:val="right"/>
         </w:pPr>
         <w:r>
@@ -647,7 +1303,7 @@
   </w:sdt>
   <w:p>
     <w:pPr>
-      <w:pStyle w:val="Footer"/>
+      <w:pStyle w:val="a7"/>
     </w:pPr>
   </w:p>
 </w:ftr>
@@ -2061,17 +2717,16 @@
     <w:lsdException w:name="Unresolved Mention" w:semiHidden="1" w:unhideWhenUsed="1"/>
     <w:lsdException w:name="Smart Link" w:semiHidden="1" w:unhideWhenUsed="1"/>
   </w:latentStyles>
-  <w:style w:type="paragraph" w:default="1" w:styleId="Normal">
+  <w:style w:type="paragraph" w:default="1" w:styleId="a">
     <w:name w:val="Normal"/>
     <w:qFormat/>
   </w:style>
-  <w:style w:type="character" w:default="1" w:styleId="DefaultParagraphFont">
+  <w:style w:type="character" w:default="1" w:styleId="a0">
     <w:name w:val="Default Paragraph Font"/>
     <w:uiPriority w:val="1"/>
-    <w:semiHidden/>
     <w:unhideWhenUsed/>
   </w:style>
-  <w:style w:type="table" w:default="1" w:styleId="TableNormal">
+  <w:style w:type="table" w:default="1" w:styleId="a1">
     <w:name w:val="Normal Table"/>
     <w:uiPriority w:val="99"/>
     <w:semiHidden/>
@@ -2086,15 +2741,15 @@
       </w:tblCellMar>
     </w:tblPr>
   </w:style>
-  <w:style w:type="numbering" w:default="1" w:styleId="NoList">
+  <w:style w:type="numbering" w:default="1" w:styleId="a2">
     <w:name w:val="No List"/>
     <w:uiPriority w:val="99"/>
     <w:semiHidden/>
     <w:unhideWhenUsed/>
   </w:style>
-  <w:style w:type="paragraph" w:styleId="ListParagraph">
+  <w:style w:type="paragraph" w:styleId="a3">
     <w:name w:val="List Paragraph"/>
-    <w:basedOn w:val="Normal"/>
+    <w:basedOn w:val="a"/>
     <w:uiPriority w:val="34"/>
     <w:qFormat/>
     <w:rsid w:val="00F52A56"/>
@@ -2103,10 +2758,10 @@
       <w:contextualSpacing/>
     </w:pPr>
   </w:style>
-  <w:style w:type="paragraph" w:styleId="Caption">
+  <w:style w:type="paragraph" w:styleId="a4">
     <w:name w:val="caption"/>
-    <w:basedOn w:val="Normal"/>
-    <w:next w:val="Normal"/>
+    <w:basedOn w:val="a"/>
+    <w:next w:val="a"/>
     <w:uiPriority w:val="35"/>
     <w:unhideWhenUsed/>
     <w:qFormat/>
@@ -2122,10 +2777,10 @@
       <w:szCs w:val="18"/>
     </w:rPr>
   </w:style>
-  <w:style w:type="paragraph" w:styleId="Header">
+  <w:style w:type="paragraph" w:styleId="a5">
     <w:name w:val="header"/>
-    <w:basedOn w:val="Normal"/>
-    <w:link w:val="HeaderChar"/>
+    <w:basedOn w:val="a"/>
+    <w:link w:val="a6"/>
     <w:uiPriority w:val="99"/>
     <w:unhideWhenUsed/>
     <w:rsid w:val="00BF223C"/>
@@ -2137,17 +2792,17 @@
       <w:spacing w:after="0" w:line="240" w:lineRule="auto"/>
     </w:pPr>
   </w:style>
-  <w:style w:type="character" w:customStyle="1" w:styleId="HeaderChar">
-    <w:name w:val="Header Char"/>
-    <w:basedOn w:val="DefaultParagraphFont"/>
-    <w:link w:val="Header"/>
+  <w:style w:type="character" w:customStyle="1" w:styleId="a6">
+    <w:name w:val="页眉 字符"/>
+    <w:basedOn w:val="a0"/>
+    <w:link w:val="a5"/>
     <w:uiPriority w:val="99"/>
     <w:rsid w:val="00BF223C"/>
   </w:style>
-  <w:style w:type="paragraph" w:styleId="Footer">
+  <w:style w:type="paragraph" w:styleId="a7">
     <w:name w:val="footer"/>
-    <w:basedOn w:val="Normal"/>
-    <w:link w:val="FooterChar"/>
+    <w:basedOn w:val="a"/>
+    <w:link w:val="a8"/>
     <w:uiPriority w:val="99"/>
     <w:unhideWhenUsed/>
     <w:rsid w:val="00BF223C"/>
@@ -2159,16 +2814,16 @@
       <w:spacing w:after="0" w:line="240" w:lineRule="auto"/>
     </w:pPr>
   </w:style>
-  <w:style w:type="character" w:customStyle="1" w:styleId="FooterChar">
-    <w:name w:val="Footer Char"/>
-    <w:basedOn w:val="DefaultParagraphFont"/>
-    <w:link w:val="Footer"/>
+  <w:style w:type="character" w:customStyle="1" w:styleId="a8">
+    <w:name w:val="页脚 字符"/>
+    <w:basedOn w:val="a0"/>
+    <w:link w:val="a7"/>
     <w:uiPriority w:val="99"/>
     <w:rsid w:val="00BF223C"/>
   </w:style>
-  <w:style w:type="character" w:styleId="Hyperlink">
+  <w:style w:type="character" w:styleId="a9">
     <w:name w:val="Hyperlink"/>
-    <w:basedOn w:val="DefaultParagraphFont"/>
+    <w:basedOn w:val="a0"/>
     <w:uiPriority w:val="99"/>
     <w:unhideWhenUsed/>
     <w:rsid w:val="0018101C"/>
@@ -2177,9 +2832,9 @@
       <w:u w:val="single"/>
     </w:rPr>
   </w:style>
-  <w:style w:type="paragraph" w:styleId="NormalWeb">
+  <w:style w:type="paragraph" w:styleId="aa">
     <w:name w:val="Normal (Web)"/>
-    <w:basedOn w:val="Normal"/>
+    <w:basedOn w:val="a"/>
     <w:uiPriority w:val="99"/>
     <w:semiHidden/>
     <w:unhideWhenUsed/>

</xml_diff>